<commit_message>
refactoring dca analysis into class structure
</commit_message>
<xml_diff>
--- a/tests/resources/dca_checks.docx
+++ b/tests/resources/dca_checks.docx
@@ -22,22 +22,27 @@
     </w:p>
     <w:p>
       <w:r>
-        <w:t>SoT Improved from Amber/Green to Green</w:t>
+        <w:t>SoT Improved from Green to Amber/Green</w:t>
       </w:r>
     </w:p>
     <w:p>
       <w:r>
-        <w:t>A13 Improved from Amber to Amber/Green</w:t>
+        <w:t>A13 Improved from Amber/Green to Amber</w:t>
       </w:r>
     </w:p>
     <w:p>
       <w:r>
-        <w:t>Columbia Improved from Amber/Green to Green</w:t>
+        <w:t>F9 Improved from Amber/Green to Amber</w:t>
       </w:r>
     </w:p>
     <w:p>
       <w:r>
-        <w:t>3 project(s) in total have improved</w:t>
+        <w:t>Columbia Improved from Green to Amber/Green</w:t>
+      </w:r>
+    </w:p>
+    <w:p>
+      <w:r>
+        <w:t>4 project(s) in total have improved</w:t>
       </w:r>
     </w:p>
     <w:p/>
@@ -51,12 +56,7 @@
     </w:p>
     <w:p>
       <w:r>
-        <w:t>A11 Worsened from Amber to Amber/Red</w:t>
-      </w:r>
-    </w:p>
-    <w:p>
-      <w:r>
-        <w:t>1 project(s) in total have decreased</w:t>
+        <w:t>0 project(s) in total have decreased</w:t>
       </w:r>
     </w:p>
     <w:p/>
@@ -108,7 +108,7 @@
     </w:p>
     <w:p>
       <w:r>
-        <w:t>Columbia Improved from Amber to Green</w:t>
+        <w:t>Columbia Improved from Green to Amber</w:t>
       </w:r>
     </w:p>
     <w:p>
@@ -173,12 +173,27 @@
     </w:p>
     <w:p>
       <w:r>
-        <w:t>SoT Improved from Amber to Green</w:t>
+        <w:t>SoT Improved from Green to Amber</w:t>
       </w:r>
     </w:p>
     <w:p>
       <w:r>
-        <w:t>1 project(s) in total have improved</w:t>
+        <w:t>A13 Improved from Green to Amber</w:t>
+      </w:r>
+    </w:p>
+    <w:p>
+      <w:r>
+        <w:t>F9 Improved from Green to Amber</w:t>
+      </w:r>
+    </w:p>
+    <w:p>
+      <w:r>
+        <w:t>Columbia Improved from Green to Amber</w:t>
+      </w:r>
+    </w:p>
+    <w:p>
+      <w:r>
+        <w:t>4 project(s) in total have improved</w:t>
       </w:r>
     </w:p>
     <w:p/>
@@ -206,12 +221,7 @@
     </w:p>
     <w:p>
       <w:r>
-        <w:t>A11 Has not provided a rating</w:t>
-      </w:r>
-    </w:p>
-    <w:p>
-      <w:r>
-        <w:t>1 project(s) in total are missing a rating</w:t>
+        <w:t>0 project(s) in total are missing a rating</w:t>
       </w:r>
     </w:p>
     <w:p>

</xml_diff>

<commit_message>
refactor dca analysis code into class
</commit_message>
<xml_diff>
--- a/tests/resources/dca_checks.docx
+++ b/tests/resources/dca_checks.docx
@@ -8,7 +8,7 @@
         <w:rPr>
           <w:b/>
         </w:rPr>
-        <w:t>Departmental DCA Confidence changes this quarter</w:t>
+        <w:t>Departmental DCA Confidence changes</w:t>
       </w:r>
     </w:p>
     <w:p/>
@@ -17,32 +17,27 @@
         <w:rPr>
           <w:b/>
         </w:rPr>
-        <w:t>Improvement this quarter</w:t>
+        <w:t>Improvements</w:t>
       </w:r>
     </w:p>
     <w:p>
       <w:r>
-        <w:t>SoT Improved from Green to Amber/Green</w:t>
+        <w:t>SoT Improved from Amber/Green to Green</w:t>
       </w:r>
     </w:p>
     <w:p>
       <w:r>
-        <w:t>A13 Improved from Amber/Green to Amber</w:t>
+        <w:t>A13 Improved from Amber to Amber/Green</w:t>
       </w:r>
     </w:p>
     <w:p>
       <w:r>
-        <w:t>F9 Improved from Amber/Green to Amber</w:t>
+        <w:t>Columbia Improved from Amber/Green to Green</w:t>
       </w:r>
     </w:p>
     <w:p>
       <w:r>
-        <w:t>Columbia Improved from Green to Amber/Green</w:t>
-      </w:r>
-    </w:p>
-    <w:p>
-      <w:r>
-        <w:t>4 project(s) in total have improved</w:t>
+        <w:t>3 project(s) in total improved</w:t>
       </w:r>
     </w:p>
     <w:p/>
@@ -51,12 +46,17 @@
         <w:rPr>
           <w:b/>
         </w:rPr>
-        <w:t>Decreased this quarter</w:t>
+        <w:t>Decreases</w:t>
       </w:r>
     </w:p>
     <w:p>
       <w:r>
-        <w:t>0 project(s) in total have decreased</w:t>
+        <w:t>A11 Worsened from Amber to Amber/Red</w:t>
+      </w:r>
+    </w:p>
+    <w:p>
+      <w:r>
+        <w:t>1 project(s) in total have decreased</w:t>
       </w:r>
     </w:p>
     <w:p/>
@@ -65,7 +65,7 @@
         <w:rPr>
           <w:b/>
         </w:rPr>
-        <w:t>Missing this quarter</w:t>
+        <w:t>Missing ratings</w:t>
       </w:r>
     </w:p>
     <w:p>
@@ -94,7 +94,7 @@
         <w:rPr>
           <w:b/>
         </w:rPr>
-        <w:t>SRO Finance confidence Confidence changes this quarter</w:t>
+        <w:t>SRO Finance confidence Confidence changes</w:t>
       </w:r>
     </w:p>
     <w:p/>
@@ -103,17 +103,17 @@
         <w:rPr>
           <w:b/>
         </w:rPr>
-        <w:t>Improvement this quarter</w:t>
+        <w:t>Improvements</w:t>
       </w:r>
     </w:p>
     <w:p>
       <w:r>
-        <w:t>Columbia Improved from Green to Amber</w:t>
+        <w:t>Columbia Improved from Amber to Green</w:t>
       </w:r>
     </w:p>
     <w:p>
       <w:r>
-        <w:t>1 project(s) in total have improved</w:t>
+        <w:t>1 project(s) in total improved</w:t>
       </w:r>
     </w:p>
     <w:p/>
@@ -122,7 +122,7 @@
         <w:rPr>
           <w:b/>
         </w:rPr>
-        <w:t>Decreased this quarter</w:t>
+        <w:t>Decreases</w:t>
       </w:r>
     </w:p>
     <w:p>
@@ -136,7 +136,7 @@
         <w:rPr>
           <w:b/>
         </w:rPr>
-        <w:t>Missing this quarter</w:t>
+        <w:t>Missing ratings</w:t>
       </w:r>
     </w:p>
     <w:p>
@@ -159,7 +159,7 @@
         <w:rPr>
           <w:b/>
         </w:rPr>
-        <w:t>SRO Benefits RAG Confidence changes this quarter</w:t>
+        <w:t>SRO Benefits RAG Confidence changes</w:t>
       </w:r>
     </w:p>
     <w:p/>
@@ -168,32 +168,17 @@
         <w:rPr>
           <w:b/>
         </w:rPr>
-        <w:t>Improvement this quarter</w:t>
+        <w:t>Improvements</w:t>
       </w:r>
     </w:p>
     <w:p>
       <w:r>
-        <w:t>SoT Improved from Green to Amber</w:t>
+        <w:t>SoT Improved from Amber to Green</w:t>
       </w:r>
     </w:p>
     <w:p>
       <w:r>
-        <w:t>A13 Improved from Green to Amber</w:t>
-      </w:r>
-    </w:p>
-    <w:p>
-      <w:r>
-        <w:t>F9 Improved from Green to Amber</w:t>
-      </w:r>
-    </w:p>
-    <w:p>
-      <w:r>
-        <w:t>Columbia Improved from Green to Amber</w:t>
-      </w:r>
-    </w:p>
-    <w:p>
-      <w:r>
-        <w:t>4 project(s) in total have improved</w:t>
+        <w:t>1 project(s) in total improved</w:t>
       </w:r>
     </w:p>
     <w:p/>
@@ -202,7 +187,7 @@
         <w:rPr>
           <w:b/>
         </w:rPr>
-        <w:t>Decreased this quarter</w:t>
+        <w:t>Decreases</w:t>
       </w:r>
     </w:p>
     <w:p>
@@ -216,12 +201,17 @@
         <w:rPr>
           <w:b/>
         </w:rPr>
-        <w:t>Missing this quarter</w:t>
+        <w:t>Missing ratings</w:t>
       </w:r>
     </w:p>
     <w:p>
       <w:r>
-        <w:t>0 project(s) in total are missing a rating</w:t>
+        <w:t>A11 Missing</w:t>
+      </w:r>
+    </w:p>
+    <w:p>
+      <w:r>
+        <w:t>1 project(s) in total are missing a rating</w:t>
       </w:r>
     </w:p>
     <w:p>
@@ -239,7 +229,7 @@
         <w:rPr>
           <w:b/>
         </w:rPr>
-        <w:t>SRO Schedule Confidence Confidence changes this quarter</w:t>
+        <w:t>SRO Schedule Confidence Confidence changes</w:t>
       </w:r>
     </w:p>
     <w:p/>
@@ -248,12 +238,12 @@
         <w:rPr>
           <w:b/>
         </w:rPr>
-        <w:t>Improvement this quarter</w:t>
+        <w:t>Improvements</w:t>
       </w:r>
     </w:p>
     <w:p>
       <w:r>
-        <w:t>0 project(s) in total have improved</w:t>
+        <w:t>0 project(s) in total improved</w:t>
       </w:r>
     </w:p>
     <w:p/>
@@ -262,7 +252,7 @@
         <w:rPr>
           <w:b/>
         </w:rPr>
-        <w:t>Decreased this quarter</w:t>
+        <w:t>Decreases</w:t>
       </w:r>
     </w:p>
     <w:p>
@@ -276,7 +266,7 @@
         <w:rPr>
           <w:b/>
         </w:rPr>
-        <w:t>Missing this quarter</w:t>
+        <w:t>Missing ratings</w:t>
       </w:r>
     </w:p>
     <w:p>

</xml_diff>

<commit_message>
milestones data, chart build and cli refactoring. Incomplete. resource added to dca analysis
</commit_message>
<xml_diff>
--- a/tests/resources/dca_checks.docx
+++ b/tests/resources/dca_checks.docx
@@ -206,12 +206,7 @@
     </w:p>
     <w:p>
       <w:r>
-        <w:t>A11 Missing</w:t>
-      </w:r>
-    </w:p>
-    <w:p>
-      <w:r>
-        <w:t>1 project(s) in total are missing a rating</w:t>
+        <w:t>0 project(s) in total are missing a rating</w:t>
       </w:r>
     </w:p>
     <w:p>
@@ -272,6 +267,91 @@
     <w:p>
       <w:r>
         <w:t>0 project(s) in total are missing a rating</w:t>
+      </w:r>
+    </w:p>
+    <w:p>
+      <w:pPr>
+        <w:sectPr>
+          <w:pgSz w:w="12240" w:h="15840"/>
+          <w:pgMar w:top="1440" w:right="1800" w:bottom="1440" w:left="1800" w:header="720" w:footer="720" w:gutter="0"/>
+          <w:cols w:space="720"/>
+          <w:docGrid w:linePitch="360"/>
+        </w:sectPr>
+      </w:pPr>
+    </w:p>
+    <w:p>
+      <w:r>
+        <w:rPr>
+          <w:b/>
+        </w:rPr>
+        <w:t>Overall Resource DCA - Now Confidence changes</w:t>
+      </w:r>
+    </w:p>
+    <w:p/>
+    <w:p>
+      <w:r>
+        <w:rPr>
+          <w:b/>
+        </w:rPr>
+        <w:t>Improvements</w:t>
+      </w:r>
+    </w:p>
+    <w:p>
+      <w:r>
+        <w:t>0 project(s) in total improved</w:t>
+      </w:r>
+    </w:p>
+    <w:p/>
+    <w:p>
+      <w:r>
+        <w:rPr>
+          <w:b/>
+        </w:rPr>
+        <w:t>Decreases</w:t>
+      </w:r>
+    </w:p>
+    <w:p>
+      <w:r>
+        <w:t>0 project(s) in total have decreased</w:t>
+      </w:r>
+    </w:p>
+    <w:p/>
+    <w:p>
+      <w:r>
+        <w:rPr>
+          <w:b/>
+        </w:rPr>
+        <w:t>Missing ratings</w:t>
+      </w:r>
+    </w:p>
+    <w:p>
+      <w:r>
+        <w:t>SoT Missing</w:t>
+      </w:r>
+    </w:p>
+    <w:p>
+      <w:r>
+        <w:t>A11 Missing</w:t>
+      </w:r>
+    </w:p>
+    <w:p>
+      <w:r>
+        <w:t>A13 Missing</w:t>
+      </w:r>
+    </w:p>
+    <w:p>
+      <w:r>
+        <w:t>F9 Missing</w:t>
+      </w:r>
+    </w:p>
+    <w:p>
+      <w:r>
+        <w:t>Columbia Missing</w:t>
+      </w:r>
+    </w:p>
+    <w:p>
+      <w:r>
+        <w:t>5 project(s) in total are missing a rating</w:t>
       </w:r>
     </w:p>
     <w:sectPr>

</xml_diff>

<commit_message>
all tests passing apart from test_data_queries_milestones
</commit_message>
<xml_diff>
--- a/tests/resources/dca_checks.docx
+++ b/tests/resources/dca_checks.docx
@@ -3,6 +3,14 @@
 <w:document xmlns:wpc="http://schemas.microsoft.com/office/word/2010/wordprocessingCanvas" xmlns:cx="http://schemas.microsoft.com/office/drawing/2014/chartex" xmlns:cx1="http://schemas.microsoft.com/office/drawing/2015/9/8/chartex" xmlns:cx2="http://schemas.microsoft.com/office/drawing/2015/10/21/chartex" xmlns:cx3="http://schemas.microsoft.com/office/drawing/2016/5/9/chartex" xmlns:cx4="http://schemas.microsoft.com/office/drawing/2016/5/10/chartex" xmlns:cx5="http://schemas.microsoft.com/office/drawing/2016/5/11/chartex" xmlns:cx6="http://schemas.microsoft.com/office/drawing/2016/5/12/chartex" xmlns:cx7="http://schemas.microsoft.com/office/drawing/2016/5/13/chartex" xmlns:cx8="http://schemas.microsoft.com/office/drawing/2016/5/14/chartex" xmlns:mc="http://schemas.openxmlformats.org/markup-compatibility/2006" xmlns:aink="http://schemas.microsoft.com/office/drawing/2016/ink" xmlns:am3d="http://schemas.microsoft.com/office/drawing/2017/model3d" xmlns:o="urn:schemas-microsoft-com:office:office" xmlns:r="http://schemas.openxmlformats.org/officeDocument/2006/relationships" xmlns:m="http://schemas.openxmlformats.org/officeDocument/2006/math" xmlns:v="urn:schemas-microsoft-com:vml" xmlns:wp14="http://schemas.microsoft.com/office/word/2010/wordprocessingDrawing" xmlns:wp="http://schemas.openxmlformats.org/drawingml/2006/wordprocessingDrawing" xmlns:w10="urn:schemas-microsoft-com:office:word" xmlns:w="http://schemas.openxmlformats.org/wordprocessingml/2006/main" xmlns:w14="http://schemas.microsoft.com/office/word/2010/wordml" xmlns:w15="http://schemas.microsoft.com/office/word/2012/wordml" xmlns:w16cid="http://schemas.microsoft.com/office/word/2016/wordml/cid" xmlns:w16se="http://schemas.microsoft.com/office/word/2015/wordml/symex" xmlns:wpg="http://schemas.microsoft.com/office/word/2010/wordprocessingGroup" xmlns:wpi="http://schemas.microsoft.com/office/word/2010/wordprocessingInk" xmlns:wne="http://schemas.microsoft.com/office/word/2006/wordml" xmlns:wps="http://schemas.microsoft.com/office/word/2010/wordprocessingShape" mc:Ignorable="w14 w15 w16se w16cid wp14">
   <w:body>
     <w:p/>
+    <w:p>
+      <w:r>
+        <w:rPr>
+          <w:b/>
+        </w:rPr>
+        <w:t>Showing changes between current and last.</w:t>
+      </w:r>
+    </w:p>
     <w:p>
       <w:r>
         <w:rPr>
@@ -326,6 +334,11 @@
     </w:p>
     <w:p>
       <w:r>
+        <w:t>Mars Missing</w:t>
+      </w:r>
+    </w:p>
+    <w:p>
+      <w:r>
         <w:t>SoT Missing</w:t>
       </w:r>
     </w:p>
@@ -351,7 +364,7 @@
     </w:p>
     <w:p>
       <w:r>
-        <w:t>5 project(s) in total are missing a rating</w:t>
+        <w:t>6 project(s) in total are missing a rating</w:t>
       </w:r>
     </w:p>
     <w:sectPr>

</xml_diff>

<commit_message>
wp refactor of tests
</commit_message>
<xml_diff>
--- a/tests/resources/dca_checks.docx
+++ b/tests/resources/dca_checks.docx
@@ -16,7 +16,7 @@
         <w:rPr>
           <w:b/>
         </w:rPr>
-        <w:t>Departmental DCA Confidence changes</w:t>
+        <w:t>SRO Confidence changes</w:t>
       </w:r>
     </w:p>
     <w:p/>
@@ -30,22 +30,12 @@
     </w:p>
     <w:p>
       <w:r>
-        <w:t>SoT Improved from Amber/Green to Green</w:t>
+        <w:t>Mars Improved from Amber to Amber/Green</w:t>
       </w:r>
     </w:p>
     <w:p>
       <w:r>
-        <w:t>A13 Improved from Amber to Amber/Green</w:t>
-      </w:r>
-    </w:p>
-    <w:p>
-      <w:r>
-        <w:t>Columbia Improved from Amber/Green to Green</w:t>
-      </w:r>
-    </w:p>
-    <w:p>
-      <w:r>
-        <w:t>3 project(s) in total improved</w:t>
+        <w:t>1 project(s) in total improved</w:t>
       </w:r>
     </w:p>
     <w:p/>
@@ -59,7 +49,7 @@
     </w:p>
     <w:p>
       <w:r>
-        <w:t>A11 Worsened from Amber to Amber/Red</w:t>
+        <w:t>SoT Worsened from Green to Amber/Green</w:t>
       </w:r>
     </w:p>
     <w:p>
@@ -79,6 +69,20 @@
     <w:p>
       <w:r>
         <w:t>0 project(s) in total are missing a rating</w:t>
+      </w:r>
+    </w:p>
+    <w:p/>
+    <w:p>
+      <w:r>
+        <w:rPr>
+          <w:b/>
+        </w:rPr>
+        <w:t>New Projects</w:t>
+      </w:r>
+    </w:p>
+    <w:p>
+      <w:r>
+        <w:t>0 new project(s)</w:t>
       </w:r>
     </w:p>
     <w:p>
@@ -102,7 +106,7 @@
         <w:rPr>
           <w:b/>
         </w:rPr>
-        <w:t>SRO Finance confidence Confidence changes</w:t>
+        <w:t>Finance Confidence changes</w:t>
       </w:r>
     </w:p>
     <w:p/>
@@ -116,12 +120,190 @@
     </w:p>
     <w:p>
       <w:r>
-        <w:t>Columbia Improved from Amber to Green</w:t>
+        <w:t>A13 Improved from Amber to Amber/Green</w:t>
       </w:r>
     </w:p>
     <w:p>
       <w:r>
         <w:t>1 project(s) in total improved</w:t>
+      </w:r>
+    </w:p>
+    <w:p/>
+    <w:p>
+      <w:r>
+        <w:rPr>
+          <w:b/>
+        </w:rPr>
+        <w:t>Decreases</w:t>
+      </w:r>
+    </w:p>
+    <w:p>
+      <w:r>
+        <w:t>SoT Worsened from Green to Amber/Green</w:t>
+      </w:r>
+    </w:p>
+    <w:p>
+      <w:r>
+        <w:t>1 project(s) in total have decreased</w:t>
+      </w:r>
+    </w:p>
+    <w:p/>
+    <w:p>
+      <w:r>
+        <w:rPr>
+          <w:b/>
+        </w:rPr>
+        <w:t>Missing ratings</w:t>
+      </w:r>
+    </w:p>
+    <w:p>
+      <w:r>
+        <w:t>0 project(s) in total are missing a rating</w:t>
+      </w:r>
+    </w:p>
+    <w:p/>
+    <w:p>
+      <w:r>
+        <w:rPr>
+          <w:b/>
+        </w:rPr>
+        <w:t>New Projects</w:t>
+      </w:r>
+    </w:p>
+    <w:p>
+      <w:r>
+        <w:t>0 new project(s)</w:t>
+      </w:r>
+    </w:p>
+    <w:p>
+      <w:pPr>
+        <w:sectPr>
+          <w:pgSz w:w="12240" w:h="15840"/>
+          <w:pgMar w:top="1440" w:right="1800" w:bottom="1440" w:left="1800" w:header="720" w:footer="720" w:gutter="0"/>
+          <w:cols w:space="720"/>
+          <w:docGrid w:linePitch="360"/>
+        </w:sectPr>
+      </w:pPr>
+    </w:p>
+    <w:p>
+      <w:r>
+        <w:rPr>
+          <w:b/>
+        </w:rPr>
+        <w:t>Benefits Confidence changes</w:t>
+      </w:r>
+    </w:p>
+    <w:p/>
+    <w:p>
+      <w:r>
+        <w:rPr>
+          <w:b/>
+        </w:rPr>
+        <w:t>Improvements</w:t>
+      </w:r>
+    </w:p>
+    <w:p>
+      <w:r>
+        <w:t>A13 Improved from Amber to Amber/Green</w:t>
+      </w:r>
+    </w:p>
+    <w:p>
+      <w:r>
+        <w:t>1 project(s) in total improved</w:t>
+      </w:r>
+    </w:p>
+    <w:p/>
+    <w:p>
+      <w:r>
+        <w:rPr>
+          <w:b/>
+        </w:rPr>
+        <w:t>Decreases</w:t>
+      </w:r>
+    </w:p>
+    <w:p>
+      <w:r>
+        <w:t>Mars Worsened from Green to Amber/Green</w:t>
+      </w:r>
+    </w:p>
+    <w:p>
+      <w:r>
+        <w:t>1 project(s) in total have decreased</w:t>
+      </w:r>
+    </w:p>
+    <w:p/>
+    <w:p>
+      <w:r>
+        <w:rPr>
+          <w:b/>
+        </w:rPr>
+        <w:t>Missing ratings</w:t>
+      </w:r>
+    </w:p>
+    <w:p>
+      <w:r>
+        <w:t>0 project(s) in total are missing a rating</w:t>
+      </w:r>
+    </w:p>
+    <w:p/>
+    <w:p>
+      <w:r>
+        <w:rPr>
+          <w:b/>
+        </w:rPr>
+        <w:t>New Projects</w:t>
+      </w:r>
+    </w:p>
+    <w:p>
+      <w:r>
+        <w:t>0 new project(s)</w:t>
+      </w:r>
+    </w:p>
+    <w:p>
+      <w:pPr>
+        <w:sectPr>
+          <w:pgSz w:w="12240" w:h="15840"/>
+          <w:pgMar w:top="1440" w:right="1800" w:bottom="1440" w:left="1800" w:header="720" w:footer="720" w:gutter="0"/>
+          <w:cols w:space="720"/>
+          <w:docGrid w:linePitch="360"/>
+        </w:sectPr>
+      </w:pPr>
+    </w:p>
+    <w:p>
+      <w:r>
+        <w:rPr>
+          <w:b/>
+        </w:rPr>
+        <w:t>Schedule Confidence changes</w:t>
+      </w:r>
+    </w:p>
+    <w:p/>
+    <w:p>
+      <w:r>
+        <w:rPr>
+          <w:b/>
+        </w:rPr>
+        <w:t>Improvements</w:t>
+      </w:r>
+    </w:p>
+    <w:p>
+      <w:r>
+        <w:t>Mars Improved from Amber to Green</w:t>
+      </w:r>
+    </w:p>
+    <w:p>
+      <w:r>
+        <w:t>A13 Improved from Amber to Green</w:t>
+      </w:r>
+    </w:p>
+    <w:p>
+      <w:r>
+        <w:t>F9 Improved from Red to Amber/Red</w:t>
+      </w:r>
+    </w:p>
+    <w:p>
+      <w:r>
+        <w:t>3 project(s) in total improved</w:t>
       </w:r>
     </w:p>
     <w:p/>
@@ -152,69 +334,18 @@
         <w:t>0 project(s) in total are missing a rating</w:t>
       </w:r>
     </w:p>
-    <w:p>
-      <w:pPr>
-        <w:sectPr>
-          <w:pgSz w:w="12240" w:h="15840"/>
-          <w:pgMar w:top="1440" w:right="1800" w:bottom="1440" w:left="1800" w:header="720" w:footer="720" w:gutter="0"/>
-          <w:cols w:space="720"/>
-          <w:docGrid w:linePitch="360"/>
-        </w:sectPr>
-      </w:pPr>
-    </w:p>
-    <w:p>
-      <w:r>
-        <w:rPr>
-          <w:b/>
-        </w:rPr>
-        <w:t>SRO Benefits RAG Confidence changes</w:t>
-      </w:r>
-    </w:p>
     <w:p/>
     <w:p>
       <w:r>
         <w:rPr>
           <w:b/>
         </w:rPr>
-        <w:t>Improvements</w:t>
+        <w:t>New Projects</w:t>
       </w:r>
     </w:p>
     <w:p>
       <w:r>
-        <w:t>SoT Improved from Amber to Green</w:t>
-      </w:r>
-    </w:p>
-    <w:p>
-      <w:r>
-        <w:t>1 project(s) in total improved</w:t>
-      </w:r>
-    </w:p>
-    <w:p/>
-    <w:p>
-      <w:r>
-        <w:rPr>
-          <w:b/>
-        </w:rPr>
-        <w:t>Decreases</w:t>
-      </w:r>
-    </w:p>
-    <w:p>
-      <w:r>
-        <w:t>0 project(s) in total have decreased</w:t>
-      </w:r>
-    </w:p>
-    <w:p/>
-    <w:p>
-      <w:r>
-        <w:rPr>
-          <w:b/>
-        </w:rPr>
-        <w:t>Missing ratings</w:t>
-      </w:r>
-    </w:p>
-    <w:p>
-      <w:r>
-        <w:t>0 project(s) in total are missing a rating</w:t>
+        <w:t>0 new project(s)</w:t>
       </w:r>
     </w:p>
     <w:p>
@@ -232,7 +363,7 @@
         <w:rPr>
           <w:b/>
         </w:rPr>
-        <w:t>SRO Schedule Confidence Confidence changes</w:t>
+        <w:t>Resource Confidence changes</w:t>
       </w:r>
     </w:p>
     <w:p/>
@@ -260,7 +391,22 @@
     </w:p>
     <w:p>
       <w:r>
-        <w:t>0 project(s) in total have decreased</w:t>
+        <w:t>Mars Worsened from Green to Amber/Green</w:t>
+      </w:r>
+    </w:p>
+    <w:p>
+      <w:r>
+        <w:t>SoT Worsened from Green to Amber/Green</w:t>
+      </w:r>
+    </w:p>
+    <w:p>
+      <w:r>
+        <w:t>A13 Worsened from Green to Amber/Green</w:t>
+      </w:r>
+    </w:p>
+    <w:p>
+      <w:r>
+        <w:t>3 project(s) in total have decreased</w:t>
       </w:r>
     </w:p>
     <w:p/>
@@ -277,94 +423,18 @@
         <w:t>0 project(s) in total are missing a rating</w:t>
       </w:r>
     </w:p>
-    <w:p>
-      <w:pPr>
-        <w:sectPr>
-          <w:pgSz w:w="12240" w:h="15840"/>
-          <w:pgMar w:top="1440" w:right="1800" w:bottom="1440" w:left="1800" w:header="720" w:footer="720" w:gutter="0"/>
-          <w:cols w:space="720"/>
-          <w:docGrid w:linePitch="360"/>
-        </w:sectPr>
-      </w:pPr>
-    </w:p>
-    <w:p>
-      <w:r>
-        <w:rPr>
-          <w:b/>
-        </w:rPr>
-        <w:t>Overall Resource DCA - Now Confidence changes</w:t>
-      </w:r>
-    </w:p>
     <w:p/>
     <w:p>
       <w:r>
         <w:rPr>
           <w:b/>
         </w:rPr>
-        <w:t>Improvements</w:t>
+        <w:t>New Projects</w:t>
       </w:r>
     </w:p>
     <w:p>
       <w:r>
-        <w:t>0 project(s) in total improved</w:t>
-      </w:r>
-    </w:p>
-    <w:p/>
-    <w:p>
-      <w:r>
-        <w:rPr>
-          <w:b/>
-        </w:rPr>
-        <w:t>Decreases</w:t>
-      </w:r>
-    </w:p>
-    <w:p>
-      <w:r>
-        <w:t>0 project(s) in total have decreased</w:t>
-      </w:r>
-    </w:p>
-    <w:p/>
-    <w:p>
-      <w:r>
-        <w:rPr>
-          <w:b/>
-        </w:rPr>
-        <w:t>Missing ratings</w:t>
-      </w:r>
-    </w:p>
-    <w:p>
-      <w:r>
-        <w:t>Mars Missing</w:t>
-      </w:r>
-    </w:p>
-    <w:p>
-      <w:r>
-        <w:t>SoT Missing</w:t>
-      </w:r>
-    </w:p>
-    <w:p>
-      <w:r>
-        <w:t>A11 Missing</w:t>
-      </w:r>
-    </w:p>
-    <w:p>
-      <w:r>
-        <w:t>A13 Missing</w:t>
-      </w:r>
-    </w:p>
-    <w:p>
-      <w:r>
-        <w:t>F9 Missing</w:t>
-      </w:r>
-    </w:p>
-    <w:p>
-      <w:r>
-        <w:t>Columbia Missing</w:t>
-      </w:r>
-    </w:p>
-    <w:p>
-      <w:r>
-        <w:t>6 project(s) in total are missing a rating</w:t>
+        <w:t>0 new project(s)</w:t>
       </w:r>
     </w:p>
     <w:sectPr>

</xml_diff>

<commit_message>
refactor speedials for three rag option. plus code now handles only one quarter data
</commit_message>
<xml_diff>
--- a/tests/resources/dca_checks.docx
+++ b/tests/resources/dca_checks.docx
@@ -8,7 +8,7 @@
         <w:rPr>
           <w:b/>
         </w:rPr>
-        <w:t>Showing changes between current and last.</w:t>
+        <w:t>Showing changes between Q1 20/21 and Q4 19/20.</w:t>
       </w:r>
     </w:p>
     <w:p>
@@ -85,359 +85,13 @@
         <w:t>0 new project(s)</w:t>
       </w:r>
     </w:p>
-    <w:p>
-      <w:pPr>
-        <w:sectPr>
-          <w:headerReference w:type="even" r:id="rId11"/>
-          <w:headerReference w:type="default" r:id="rId12"/>
-          <w:footerReference w:type="even" r:id="rId13"/>
-          <w:footerReference w:type="default" r:id="rId14"/>
-          <w:headerReference w:type="first" r:id="rId15"/>
-          <w:footerReference w:type="first" r:id="rId16"/>
-          <w:pgSz w:w="12240" w:h="15840"/>
-          <w:pgMar w:top="1440" w:right="1800" w:bottom="1440" w:left="1800" w:header="720" w:footer="720" w:gutter="0"/>
-          <w:cols w:space="720"/>
-          <w:docGrid w:linePitch="360"/>
-        </w:sectPr>
-      </w:pPr>
-    </w:p>
-    <w:p>
-      <w:r>
-        <w:rPr>
-          <w:b/>
-        </w:rPr>
-        <w:t>finance Confidence changes</w:t>
-      </w:r>
-    </w:p>
-    <w:p/>
-    <w:p>
-      <w:r>
-        <w:rPr>
-          <w:b/>
-        </w:rPr>
-        <w:t>Improvements</w:t>
-      </w:r>
-    </w:p>
-    <w:p>
-      <w:r>
-        <w:t>A13 Improved from Amber to Amber/Green</w:t>
-      </w:r>
-    </w:p>
-    <w:p>
-      <w:r>
-        <w:t>1 project(s) in total improved</w:t>
-      </w:r>
-    </w:p>
-    <w:p/>
-    <w:p>
-      <w:r>
-        <w:rPr>
-          <w:b/>
-        </w:rPr>
-        <w:t>Decreases</w:t>
-      </w:r>
-    </w:p>
-    <w:p>
-      <w:r>
-        <w:t>SoT Worsened from Green to Amber/Green</w:t>
-      </w:r>
-    </w:p>
-    <w:p>
-      <w:r>
-        <w:t>1 project(s) in total have decreased</w:t>
-      </w:r>
-    </w:p>
-    <w:p/>
-    <w:p>
-      <w:r>
-        <w:rPr>
-          <w:b/>
-        </w:rPr>
-        <w:t>Missing ratings</w:t>
-      </w:r>
-    </w:p>
-    <w:p>
-      <w:r>
-        <w:t>0 project(s) in total are missing a rating</w:t>
-      </w:r>
-    </w:p>
-    <w:p/>
-    <w:p>
-      <w:r>
-        <w:rPr>
-          <w:b/>
-        </w:rPr>
-        <w:t>New Projects</w:t>
-      </w:r>
-    </w:p>
-    <w:p>
-      <w:r>
-        <w:t>0 new project(s)</w:t>
-      </w:r>
-    </w:p>
-    <w:p>
-      <w:pPr>
-        <w:sectPr>
-          <w:pgSz w:w="12240" w:h="15840"/>
-          <w:pgMar w:top="1440" w:right="1800" w:bottom="1440" w:left="1800" w:header="720" w:footer="720" w:gutter="0"/>
-          <w:cols w:space="720"/>
-          <w:docGrid w:linePitch="360"/>
-        </w:sectPr>
-      </w:pPr>
-    </w:p>
-    <w:p>
-      <w:r>
-        <w:rPr>
-          <w:b/>
-        </w:rPr>
-        <w:t>benefits Confidence changes</w:t>
-      </w:r>
-    </w:p>
-    <w:p/>
-    <w:p>
-      <w:r>
-        <w:rPr>
-          <w:b/>
-        </w:rPr>
-        <w:t>Improvements</w:t>
-      </w:r>
-    </w:p>
-    <w:p>
-      <w:r>
-        <w:t>A13 Improved from Amber to Amber/Green</w:t>
-      </w:r>
-    </w:p>
-    <w:p>
-      <w:r>
-        <w:t>1 project(s) in total improved</w:t>
-      </w:r>
-    </w:p>
-    <w:p/>
-    <w:p>
-      <w:r>
-        <w:rPr>
-          <w:b/>
-        </w:rPr>
-        <w:t>Decreases</w:t>
-      </w:r>
-    </w:p>
-    <w:p>
-      <w:r>
-        <w:t>Mars Worsened from Green to Amber/Green</w:t>
-      </w:r>
-    </w:p>
-    <w:p>
-      <w:r>
-        <w:t>1 project(s) in total have decreased</w:t>
-      </w:r>
-    </w:p>
-    <w:p/>
-    <w:p>
-      <w:r>
-        <w:rPr>
-          <w:b/>
-        </w:rPr>
-        <w:t>Missing ratings</w:t>
-      </w:r>
-    </w:p>
-    <w:p>
-      <w:r>
-        <w:t>0 project(s) in total are missing a rating</w:t>
-      </w:r>
-    </w:p>
-    <w:p/>
-    <w:p>
-      <w:r>
-        <w:rPr>
-          <w:b/>
-        </w:rPr>
-        <w:t>New Projects</w:t>
-      </w:r>
-    </w:p>
-    <w:p>
-      <w:r>
-        <w:t>0 new project(s)</w:t>
-      </w:r>
-    </w:p>
-    <w:p>
-      <w:pPr>
-        <w:sectPr>
-          <w:pgSz w:w="12240" w:h="15840"/>
-          <w:pgMar w:top="1440" w:right="1800" w:bottom="1440" w:left="1800" w:header="720" w:footer="720" w:gutter="0"/>
-          <w:cols w:space="720"/>
-          <w:docGrid w:linePitch="360"/>
-        </w:sectPr>
-      </w:pPr>
-    </w:p>
-    <w:p>
-      <w:r>
-        <w:rPr>
-          <w:b/>
-        </w:rPr>
-        <w:t>schedule Confidence changes</w:t>
-      </w:r>
-    </w:p>
-    <w:p/>
-    <w:p>
-      <w:r>
-        <w:rPr>
-          <w:b/>
-        </w:rPr>
-        <w:t>Improvements</w:t>
-      </w:r>
-    </w:p>
-    <w:p>
-      <w:r>
-        <w:t>Mars Improved from Amber to Green</w:t>
-      </w:r>
-    </w:p>
-    <w:p>
-      <w:r>
-        <w:t>A13 Improved from Amber to Green</w:t>
-      </w:r>
-    </w:p>
-    <w:p>
-      <w:r>
-        <w:t>F9 Improved from Red to Amber/Red</w:t>
-      </w:r>
-    </w:p>
-    <w:p>
-      <w:r>
-        <w:t>3 project(s) in total improved</w:t>
-      </w:r>
-    </w:p>
-    <w:p/>
-    <w:p>
-      <w:r>
-        <w:rPr>
-          <w:b/>
-        </w:rPr>
-        <w:t>Decreases</w:t>
-      </w:r>
-    </w:p>
-    <w:p>
-      <w:r>
-        <w:t>0 project(s) in total have decreased</w:t>
-      </w:r>
-    </w:p>
-    <w:p/>
-    <w:p>
-      <w:r>
-        <w:rPr>
-          <w:b/>
-        </w:rPr>
-        <w:t>Missing ratings</w:t>
-      </w:r>
-    </w:p>
-    <w:p>
-      <w:r>
-        <w:t>0 project(s) in total are missing a rating</w:t>
-      </w:r>
-    </w:p>
-    <w:p/>
-    <w:p>
-      <w:r>
-        <w:rPr>
-          <w:b/>
-        </w:rPr>
-        <w:t>New Projects</w:t>
-      </w:r>
-    </w:p>
-    <w:p>
-      <w:r>
-        <w:t>0 new project(s)</w:t>
-      </w:r>
-    </w:p>
-    <w:p>
-      <w:pPr>
-        <w:sectPr>
-          <w:pgSz w:w="12240" w:h="15840"/>
-          <w:pgMar w:top="1440" w:right="1800" w:bottom="1440" w:left="1800" w:header="720" w:footer="720" w:gutter="0"/>
-          <w:cols w:space="720"/>
-          <w:docGrid w:linePitch="360"/>
-        </w:sectPr>
-      </w:pPr>
-    </w:p>
-    <w:p>
-      <w:r>
-        <w:rPr>
-          <w:b/>
-        </w:rPr>
-        <w:t>resource Confidence changes</w:t>
-      </w:r>
-    </w:p>
-    <w:p/>
-    <w:p>
-      <w:r>
-        <w:rPr>
-          <w:b/>
-        </w:rPr>
-        <w:t>Improvements</w:t>
-      </w:r>
-    </w:p>
-    <w:p>
-      <w:r>
-        <w:t>0 project(s) in total improved</w:t>
-      </w:r>
-    </w:p>
-    <w:p/>
-    <w:p>
-      <w:r>
-        <w:rPr>
-          <w:b/>
-        </w:rPr>
-        <w:t>Decreases</w:t>
-      </w:r>
-    </w:p>
-    <w:p>
-      <w:r>
-        <w:t>Mars Worsened from Green to Amber/Green</w:t>
-      </w:r>
-    </w:p>
-    <w:p>
-      <w:r>
-        <w:t>SoT Worsened from Green to Amber/Green</w:t>
-      </w:r>
-    </w:p>
-    <w:p>
-      <w:r>
-        <w:t>A13 Worsened from Green to Amber/Green</w:t>
-      </w:r>
-    </w:p>
-    <w:p>
-      <w:r>
-        <w:t>3 project(s) in total have decreased</w:t>
-      </w:r>
-    </w:p>
-    <w:p/>
-    <w:p>
-      <w:r>
-        <w:rPr>
-          <w:b/>
-        </w:rPr>
-        <w:t>Missing ratings</w:t>
-      </w:r>
-    </w:p>
-    <w:p>
-      <w:r>
-        <w:t>0 project(s) in total are missing a rating</w:t>
-      </w:r>
-    </w:p>
-    <w:p/>
-    <w:p>
-      <w:r>
-        <w:rPr>
-          <w:b/>
-        </w:rPr>
-        <w:t>New Projects</w:t>
-      </w:r>
-    </w:p>
-    <w:p>
-      <w:r>
-        <w:t>0 new project(s)</w:t>
-      </w:r>
-    </w:p>
     <w:sectPr>
+      <w:headerReference w:type="even" r:id="rId11"/>
+      <w:headerReference w:type="default" r:id="rId12"/>
+      <w:footerReference w:type="even" r:id="rId13"/>
+      <w:footerReference w:type="default" r:id="rId14"/>
+      <w:headerReference w:type="first" r:id="rId15"/>
+      <w:footerReference w:type="first" r:id="rId16"/>
       <w:pgSz w:w="12240" w:h="15840"/>
       <w:pgMar w:top="1440" w:right="1800" w:bottom="1440" w:left="1800" w:header="720" w:footer="720" w:gutter="0"/>
       <w:cols w:space="720"/>

</xml_diff>

<commit_message>
algorithm added to distribute group circles. Nolonger hard coded
</commit_message>
<xml_diff>
--- a/tests/resources/dca_checks.docx
+++ b/tests/resources/dca_checks.docx
@@ -85,13 +85,359 @@
         <w:t>0 new project(s)</w:t>
       </w:r>
     </w:p>
+    <w:p>
+      <w:pPr>
+        <w:sectPr>
+          <w:headerReference w:type="even" r:id="rId11"/>
+          <w:headerReference w:type="default" r:id="rId12"/>
+          <w:footerReference w:type="even" r:id="rId13"/>
+          <w:footerReference w:type="default" r:id="rId14"/>
+          <w:headerReference w:type="first" r:id="rId15"/>
+          <w:footerReference w:type="first" r:id="rId16"/>
+          <w:pgSz w:w="12240" w:h="15840"/>
+          <w:pgMar w:top="1440" w:right="1800" w:bottom="1440" w:left="1800" w:header="720" w:footer="720" w:gutter="0"/>
+          <w:cols w:space="720"/>
+          <w:docGrid w:linePitch="360"/>
+        </w:sectPr>
+      </w:pPr>
+    </w:p>
+    <w:p>
+      <w:r>
+        <w:rPr>
+          <w:b/>
+        </w:rPr>
+        <w:t>finance Confidence changes</w:t>
+      </w:r>
+    </w:p>
+    <w:p/>
+    <w:p>
+      <w:r>
+        <w:rPr>
+          <w:b/>
+        </w:rPr>
+        <w:t>Improvements</w:t>
+      </w:r>
+    </w:p>
+    <w:p>
+      <w:r>
+        <w:t>A13 Improved from Amber to Amber/Green</w:t>
+      </w:r>
+    </w:p>
+    <w:p>
+      <w:r>
+        <w:t>1 project(s) in total improved</w:t>
+      </w:r>
+    </w:p>
+    <w:p/>
+    <w:p>
+      <w:r>
+        <w:rPr>
+          <w:b/>
+        </w:rPr>
+        <w:t>Decreases</w:t>
+      </w:r>
+    </w:p>
+    <w:p>
+      <w:r>
+        <w:t>SoT Worsened from Green to Amber/Green</w:t>
+      </w:r>
+    </w:p>
+    <w:p>
+      <w:r>
+        <w:t>1 project(s) in total have decreased</w:t>
+      </w:r>
+    </w:p>
+    <w:p/>
+    <w:p>
+      <w:r>
+        <w:rPr>
+          <w:b/>
+        </w:rPr>
+        <w:t>Missing ratings</w:t>
+      </w:r>
+    </w:p>
+    <w:p>
+      <w:r>
+        <w:t>0 project(s) in total are missing a rating</w:t>
+      </w:r>
+    </w:p>
+    <w:p/>
+    <w:p>
+      <w:r>
+        <w:rPr>
+          <w:b/>
+        </w:rPr>
+        <w:t>New Projects</w:t>
+      </w:r>
+    </w:p>
+    <w:p>
+      <w:r>
+        <w:t>0 new project(s)</w:t>
+      </w:r>
+    </w:p>
+    <w:p>
+      <w:pPr>
+        <w:sectPr>
+          <w:pgSz w:w="12240" w:h="15840"/>
+          <w:pgMar w:top="1440" w:right="1800" w:bottom="1440" w:left="1800" w:header="720" w:footer="720" w:gutter="0"/>
+          <w:cols w:space="720"/>
+          <w:docGrid w:linePitch="360"/>
+        </w:sectPr>
+      </w:pPr>
+    </w:p>
+    <w:p>
+      <w:r>
+        <w:rPr>
+          <w:b/>
+        </w:rPr>
+        <w:t>benefits Confidence changes</w:t>
+      </w:r>
+    </w:p>
+    <w:p/>
+    <w:p>
+      <w:r>
+        <w:rPr>
+          <w:b/>
+        </w:rPr>
+        <w:t>Improvements</w:t>
+      </w:r>
+    </w:p>
+    <w:p>
+      <w:r>
+        <w:t>A13 Improved from Amber to Amber/Green</w:t>
+      </w:r>
+    </w:p>
+    <w:p>
+      <w:r>
+        <w:t>1 project(s) in total improved</w:t>
+      </w:r>
+    </w:p>
+    <w:p/>
+    <w:p>
+      <w:r>
+        <w:rPr>
+          <w:b/>
+        </w:rPr>
+        <w:t>Decreases</w:t>
+      </w:r>
+    </w:p>
+    <w:p>
+      <w:r>
+        <w:t>Mars Worsened from Green to Amber/Green</w:t>
+      </w:r>
+    </w:p>
+    <w:p>
+      <w:r>
+        <w:t>1 project(s) in total have decreased</w:t>
+      </w:r>
+    </w:p>
+    <w:p/>
+    <w:p>
+      <w:r>
+        <w:rPr>
+          <w:b/>
+        </w:rPr>
+        <w:t>Missing ratings</w:t>
+      </w:r>
+    </w:p>
+    <w:p>
+      <w:r>
+        <w:t>0 project(s) in total are missing a rating</w:t>
+      </w:r>
+    </w:p>
+    <w:p/>
+    <w:p>
+      <w:r>
+        <w:rPr>
+          <w:b/>
+        </w:rPr>
+        <w:t>New Projects</w:t>
+      </w:r>
+    </w:p>
+    <w:p>
+      <w:r>
+        <w:t>0 new project(s)</w:t>
+      </w:r>
+    </w:p>
+    <w:p>
+      <w:pPr>
+        <w:sectPr>
+          <w:pgSz w:w="12240" w:h="15840"/>
+          <w:pgMar w:top="1440" w:right="1800" w:bottom="1440" w:left="1800" w:header="720" w:footer="720" w:gutter="0"/>
+          <w:cols w:space="720"/>
+          <w:docGrid w:linePitch="360"/>
+        </w:sectPr>
+      </w:pPr>
+    </w:p>
+    <w:p>
+      <w:r>
+        <w:rPr>
+          <w:b/>
+        </w:rPr>
+        <w:t>schedule Confidence changes</w:t>
+      </w:r>
+    </w:p>
+    <w:p/>
+    <w:p>
+      <w:r>
+        <w:rPr>
+          <w:b/>
+        </w:rPr>
+        <w:t>Improvements</w:t>
+      </w:r>
+    </w:p>
+    <w:p>
+      <w:r>
+        <w:t>Mars Improved from Amber to Green</w:t>
+      </w:r>
+    </w:p>
+    <w:p>
+      <w:r>
+        <w:t>A13 Improved from Amber to Green</w:t>
+      </w:r>
+    </w:p>
+    <w:p>
+      <w:r>
+        <w:t>F9 Improved from Red to Amber/Red</w:t>
+      </w:r>
+    </w:p>
+    <w:p>
+      <w:r>
+        <w:t>3 project(s) in total improved</w:t>
+      </w:r>
+    </w:p>
+    <w:p/>
+    <w:p>
+      <w:r>
+        <w:rPr>
+          <w:b/>
+        </w:rPr>
+        <w:t>Decreases</w:t>
+      </w:r>
+    </w:p>
+    <w:p>
+      <w:r>
+        <w:t>0 project(s) in total have decreased</w:t>
+      </w:r>
+    </w:p>
+    <w:p/>
+    <w:p>
+      <w:r>
+        <w:rPr>
+          <w:b/>
+        </w:rPr>
+        <w:t>Missing ratings</w:t>
+      </w:r>
+    </w:p>
+    <w:p>
+      <w:r>
+        <w:t>0 project(s) in total are missing a rating</w:t>
+      </w:r>
+    </w:p>
+    <w:p/>
+    <w:p>
+      <w:r>
+        <w:rPr>
+          <w:b/>
+        </w:rPr>
+        <w:t>New Projects</w:t>
+      </w:r>
+    </w:p>
+    <w:p>
+      <w:r>
+        <w:t>0 new project(s)</w:t>
+      </w:r>
+    </w:p>
+    <w:p>
+      <w:pPr>
+        <w:sectPr>
+          <w:pgSz w:w="12240" w:h="15840"/>
+          <w:pgMar w:top="1440" w:right="1800" w:bottom="1440" w:left="1800" w:header="720" w:footer="720" w:gutter="0"/>
+          <w:cols w:space="720"/>
+          <w:docGrid w:linePitch="360"/>
+        </w:sectPr>
+      </w:pPr>
+    </w:p>
+    <w:p>
+      <w:r>
+        <w:rPr>
+          <w:b/>
+        </w:rPr>
+        <w:t>resource Confidence changes</w:t>
+      </w:r>
+    </w:p>
+    <w:p/>
+    <w:p>
+      <w:r>
+        <w:rPr>
+          <w:b/>
+        </w:rPr>
+        <w:t>Improvements</w:t>
+      </w:r>
+    </w:p>
+    <w:p>
+      <w:r>
+        <w:t>0 project(s) in total improved</w:t>
+      </w:r>
+    </w:p>
+    <w:p/>
+    <w:p>
+      <w:r>
+        <w:rPr>
+          <w:b/>
+        </w:rPr>
+        <w:t>Decreases</w:t>
+      </w:r>
+    </w:p>
+    <w:p>
+      <w:r>
+        <w:t>Mars Worsened from Green to Amber/Green</w:t>
+      </w:r>
+    </w:p>
+    <w:p>
+      <w:r>
+        <w:t>SoT Worsened from Green to Amber/Green</w:t>
+      </w:r>
+    </w:p>
+    <w:p>
+      <w:r>
+        <w:t>A13 Worsened from Green to Amber/Green</w:t>
+      </w:r>
+    </w:p>
+    <w:p>
+      <w:r>
+        <w:t>3 project(s) in total have decreased</w:t>
+      </w:r>
+    </w:p>
+    <w:p/>
+    <w:p>
+      <w:r>
+        <w:rPr>
+          <w:b/>
+        </w:rPr>
+        <w:t>Missing ratings</w:t>
+      </w:r>
+    </w:p>
+    <w:p>
+      <w:r>
+        <w:t>0 project(s) in total are missing a rating</w:t>
+      </w:r>
+    </w:p>
+    <w:p/>
+    <w:p>
+      <w:r>
+        <w:rPr>
+          <w:b/>
+        </w:rPr>
+        <w:t>New Projects</w:t>
+      </w:r>
+    </w:p>
+    <w:p>
+      <w:r>
+        <w:t>0 new project(s)</w:t>
+      </w:r>
+    </w:p>
     <w:sectPr>
-      <w:headerReference w:type="even" r:id="rId11"/>
-      <w:headerReference w:type="default" r:id="rId12"/>
-      <w:footerReference w:type="even" r:id="rId13"/>
-      <w:footerReference w:type="default" r:id="rId14"/>
-      <w:headerReference w:type="first" r:id="rId15"/>
-      <w:footerReference w:type="first" r:id="rId16"/>
       <w:pgSz w:w="12240" w:h="15840"/>
       <w:pgMar w:top="1440" w:right="1800" w:bottom="1440" w:left="1800" w:header="720" w:footer="720" w:gutter="0"/>
       <w:cols w:space="720"/>

</xml_diff>